<commit_message>
Terminado resizing e icono
</commit_message>
<xml_diff>
--- a/templates/constancia-vacante-plantilla.docx
+++ b/templates/constancia-vacante-plantilla.docx
@@ -614,6 +614,7 @@
     </w:p>
     <w:p>
       <w:pPr>
+        <w:ind w:left="708" w:hanging="708"/>
         <w:jc w:val="both"/>
         <w:rPr>
           <w:lang w:val="es-ES"/>
@@ -623,7 +624,19 @@
         <w:rPr>
           <w:lang w:val="es-ES"/>
         </w:rPr>
-        <w:t xml:space="preserve">             Se expide el presente a solicitud de la parte interesada de traslado de matricula  </w:t>
+        <w:t xml:space="preserve">             Se expide el presente a solicitud de la parte interesada de traslado de matr</w:t>
+      </w:r>
+      <w:r>
+        <w:rPr>
+          <w:lang w:val="es-ES"/>
+        </w:rPr>
+        <w:t>í</w:t>
+      </w:r>
+      <w:r>
+        <w:rPr>
+          <w:lang w:val="es-ES"/>
+        </w:rPr>
+        <w:t xml:space="preserve">cula  </w:t>
       </w:r>
     </w:p>
     <w:p>

</xml_diff>